<commit_message>
updated explanation file with goals
</commit_message>
<xml_diff>
--- a/Final Project Explaination .docx
+++ b/Final Project Explaination .docx
@@ -2,6 +2,20 @@
 <file path=word/document.xml><?xml version="1.0" encoding="utf-8"?>
 <w:document xmlns:wpc="http://schemas.microsoft.com/office/word/2010/wordprocessingCanvas" xmlns:mo="http://schemas.microsoft.com/office/mac/office/2008/main" xmlns:mc="http://schemas.openxmlformats.org/markup-compatibility/2006" xmlns:mv="urn:schemas-microsoft-com:mac:vml" xmlns:o="urn:schemas-microsoft-com:office:office" xmlns:r="http://schemas.openxmlformats.org/officeDocument/2006/relationships" xmlns:m="http://schemas.openxmlformats.org/officeDocument/2006/math" xmlns:v="urn:schemas-microsoft-com:vml" xmlns:wp14="http://schemas.microsoft.com/office/word/2010/wordprocessingDrawing" xmlns:wp="http://schemas.openxmlformats.org/drawingml/2006/wordprocessingDrawing" xmlns:w10="urn:schemas-microsoft-com:office:word" xmlns:w="http://schemas.openxmlformats.org/wordprocessingml/2006/main" xmlns:w14="http://schemas.microsoft.com/office/word/2010/wordml" xmlns:wpg="http://schemas.microsoft.com/office/word/2010/wordprocessingGroup" xmlns:wpi="http://schemas.microsoft.com/office/word/2010/wordprocessingInk" xmlns:wne="http://schemas.microsoft.com/office/word/2006/wordml" xmlns:wps="http://schemas.microsoft.com/office/word/2010/wordprocessingShape" mc:Ignorable="w14 wp14">
   <w:body>
+    <w:p>
+      <w:bookmarkStart w:id="0" w:name="_GoBack"/>
+      <w:bookmarkEnd w:id="0"/>
+      <w:r>
+        <w:t>Intro:</w:t>
+      </w:r>
+    </w:p>
+    <w:p>
+      <w:r>
+        <w:tab/>
+        <w:t>A population of viruses is trying to infect a population of bacteria, and we want to see how they coevolve. We are planning on implementing the gene for gene model of virus-host interaction (described below, and possibly the other if we have time).  A virus attempts to infect the bacteria. If successful, it will create clones for itself and kill the host bacteria. The ultimate fitness is how many clones of an individual exist in either population.  There are costs in evolving multiple virulence or resistance genes, both of which result in fewer offspring for either organism. The bacteria have additional viability genes which have the possibility to mutate to be deleterious (which would prematurely kill the host before reproduction of either).</w:t>
+      </w:r>
+    </w:p>
+    <w:p/>
     <w:p>
       <w:r>
         <w:t>Representation:</w:t>
@@ -60,13 +74,8 @@
           </w:tcPr>
           <w:p>
             <w:r>
-              <w:t xml:space="preserve"># </w:t>
-            </w:r>
-            <w:proofErr w:type="gramStart"/>
-            <w:r>
-              <w:t>bits</w:t>
-            </w:r>
-            <w:proofErr w:type="gramEnd"/>
+              <w:t># bits</w:t>
+            </w:r>
           </w:p>
         </w:tc>
         <w:tc>
@@ -99,11 +108,9 @@
             <w:tcW w:w="1250" w:type="pct"/>
           </w:tcPr>
           <w:p>
-            <w:proofErr w:type="gramStart"/>
             <w:r>
               <w:t>no</w:t>
             </w:r>
-            <w:proofErr w:type="gramEnd"/>
           </w:p>
         </w:tc>
         <w:tc>
@@ -166,11 +173,9 @@
             <w:tcW w:w="1250" w:type="pct"/>
           </w:tcPr>
           <w:p>
-            <w:proofErr w:type="spellStart"/>
             <w:r>
               <w:t>Mutator</w:t>
             </w:r>
-            <w:proofErr w:type="spellEnd"/>
           </w:p>
         </w:tc>
       </w:tr>
@@ -321,13 +326,8 @@
           </w:tcPr>
           <w:p>
             <w:r>
-              <w:t xml:space="preserve"># </w:t>
-            </w:r>
-            <w:proofErr w:type="gramStart"/>
-            <w:r>
-              <w:t>bits</w:t>
-            </w:r>
-            <w:proofErr w:type="gramEnd"/>
+              <w:t># bits</w:t>
+            </w:r>
           </w:p>
         </w:tc>
         <w:tc>
@@ -360,11 +360,9 @@
             <w:tcW w:w="2214" w:type="dxa"/>
           </w:tcPr>
           <w:p>
-            <w:proofErr w:type="gramStart"/>
             <w:r>
               <w:t>no</w:t>
             </w:r>
-            <w:proofErr w:type="gramEnd"/>
           </w:p>
         </w:tc>
         <w:tc>
@@ -424,11 +422,9 @@
             <w:tcW w:w="2214" w:type="dxa"/>
           </w:tcPr>
           <w:p>
-            <w:proofErr w:type="spellStart"/>
             <w:r>
               <w:t>Mutator</w:t>
             </w:r>
-            <w:proofErr w:type="spellEnd"/>
           </w:p>
         </w:tc>
       </w:tr>
@@ -532,11 +528,9 @@
             <w:tcW w:w="2214" w:type="dxa"/>
           </w:tcPr>
           <w:p>
-            <w:proofErr w:type="gramStart"/>
             <w:r>
               <w:t>no</w:t>
             </w:r>
-            <w:proofErr w:type="gramEnd"/>
           </w:p>
         </w:tc>
         <w:tc>
@@ -576,11 +570,9 @@
             <w:tcW w:w="2214" w:type="dxa"/>
           </w:tcPr>
           <w:p>
-            <w:proofErr w:type="gramStart"/>
             <w:r>
               <w:t>no</w:t>
             </w:r>
-            <w:proofErr w:type="gramEnd"/>
           </w:p>
         </w:tc>
         <w:tc>
@@ -620,11 +612,9 @@
             <w:tcW w:w="2214" w:type="dxa"/>
           </w:tcPr>
           <w:p>
-            <w:proofErr w:type="gramStart"/>
             <w:r>
               <w:t>no</w:t>
             </w:r>
-            <w:proofErr w:type="gramEnd"/>
           </w:p>
         </w:tc>
         <w:tc>
@@ -678,23 +668,11 @@
         </w:numPr>
       </w:pPr>
       <w:r>
-        <w:t xml:space="preserve">Interaction model: </w:t>
-      </w:r>
-      <w:bookmarkStart w:id="0" w:name="_GoBack"/>
-      <w:r>
-        <w:t xml:space="preserve">Parasite must exactly match host genotype to avoid detection and successfully infect the host. In other words, if the genes match, the host can’t tell the difference between itself and the virus, and thus can’t defend </w:t>
-      </w:r>
-      <w:proofErr w:type="gramStart"/>
-      <w:r>
-        <w:t>itself</w:t>
-      </w:r>
-      <w:proofErr w:type="gramEnd"/>
-      <w:r>
-        <w:t xml:space="preserve"> (matching allele model). Possibly implement gene for gene model, the host will have a resistance gene for a virus’ virulence gene. A virulence gene is required for the virus to infect a host, but if the host has resistance to that, the infection will be unsuccessful. Many genes can build up, but there is a tradeoff for a lar</w:t>
-      </w:r>
-      <w:bookmarkEnd w:id="0"/>
-      <w:r>
-        <w:t>ge number of genes.</w:t>
+        <w:t xml:space="preserve">Interaction model: Parasite must exactly match host genotype to avoid detection and successfully infect the host. In other words, if the genes match, the host can’t tell the difference between itself and the virus, and thus can’t defend itself (matching allele model). Possibly implement gene for gene model, the host will have a resistance gene for a virus’ virulence gene. A virulence gene is required for the virus to infect a host, but if the host has </w:t>
+      </w:r>
+      <w:r>
+        <w:lastRenderedPageBreak/>
+        <w:t>resistance to that, the infection will be unsuccessful. Many genes can build up, but there is a tradeoff for a large number of genes.</w:t>
       </w:r>
     </w:p>
     <w:p/>
@@ -706,13 +684,8 @@
           <w:numId w:val="1"/>
         </w:numPr>
       </w:pPr>
-      <w:proofErr w:type="spellStart"/>
-      <w:r>
-        <w:t>Mutator</w:t>
-      </w:r>
-      <w:proofErr w:type="spellEnd"/>
-      <w:r>
-        <w:t>: Rate of mutation. If 1, multiply mutation rate by 100</w:t>
+      <w:r>
+        <w:t>Mutator: Rate of mutation. If 1, multiply mutation rate by 100</w:t>
       </w:r>
     </w:p>
     <w:p>
@@ -727,6 +700,119 @@
         <w:t>Viability: Affect host fitness only, has no effect on virus. Wild type /deleterious  (initialize at all wild type)</w:t>
       </w:r>
     </w:p>
+    <w:p>
+      <w:pPr>
+        <w:pStyle w:val="ListParagraph"/>
+      </w:pPr>
+    </w:p>
+    <w:p>
+      <w:pPr>
+        <w:pStyle w:val="ListParagraph"/>
+        <w:numPr>
+          <w:ilvl w:val="0"/>
+          <w:numId w:val="1"/>
+        </w:numPr>
+      </w:pPr>
+      <w:r>
+        <w:t xml:space="preserve">Based off of  </w:t>
+      </w:r>
+      <w:r>
+        <w:t>Coevolution with viruses drives the evolution of bacterial mutation rates</w:t>
+      </w:r>
+      <w:r>
+        <w:t xml:space="preserve"> (Pal et al.) </w:t>
+      </w:r>
+      <w:r>
+        <w:t>http://www.nature.com/nature/journal/v450/n7172/full/nature06350.html</w:t>
+      </w:r>
+    </w:p>
+    <w:p/>
+    <w:p>
+      <w:r>
+        <w:t xml:space="preserve">Plans? </w:t>
+      </w:r>
+    </w:p>
+    <w:p>
+      <w:r>
+        <w:t>Pairing of viruses and hosts</w:t>
+      </w:r>
+    </w:p>
+    <w:p>
+      <w:r>
+        <w:tab/>
+        <w:t>One to one- each individual virus can infect exactly one host</w:t>
+      </w:r>
+    </w:p>
+    <w:p>
+      <w:r>
+        <w:tab/>
+        <w:t>If there are multiple clones of virus, each can infect its own host</w:t>
+      </w:r>
+    </w:p>
+    <w:p>
+      <w:r>
+        <w:tab/>
+        <w:t>Each host can only have one virus in it at a time</w:t>
+      </w:r>
+    </w:p>
+    <w:p>
+      <w:r>
+        <w:t>Virulence/resistance genes</w:t>
+      </w:r>
+    </w:p>
+    <w:p>
+      <w:r>
+        <w:t>How does fitness work in practical terms?</w:t>
+      </w:r>
+    </w:p>
+    <w:p>
+      <w:r>
+        <w:tab/>
+        <w:t>Viability affects how much virus host can hold</w:t>
+      </w:r>
+    </w:p>
+    <w:p>
+      <w:r>
+        <w:t>Virus replication/mutation</w:t>
+      </w:r>
+    </w:p>
+    <w:p>
+      <w:r>
+        <w:tab/>
+        <w:t>How many offspring/clones end up in main population?</w:t>
+      </w:r>
+    </w:p>
+    <w:p>
+      <w:r>
+        <w:t xml:space="preserve">Find host fitness--- how precisely are we coding this? </w:t>
+      </w:r>
+    </w:p>
+    <w:p>
+      <w:r>
+        <w:t>Host replication/mutation</w:t>
+      </w:r>
+    </w:p>
+    <w:p/>
+    <w:p/>
+    <w:p>
+      <w:r>
+        <w:t>Crossover—not sure it’s a thing? Probably not going to implement because there’s not really a viral analogue</w:t>
+      </w:r>
+    </w:p>
+    <w:p/>
+    <w:p>
+      <w:r>
+        <w:t xml:space="preserve">If we have time- dynamic populations/LV competition model </w:t>
+      </w:r>
+    </w:p>
+    <w:p>
+      <w:r>
+        <w:t>Other interaction model</w:t>
+      </w:r>
+    </w:p>
+    <w:p/>
+    <w:p/>
+    <w:p/>
     <w:sectPr>
       <w:pgSz w:w="12240" w:h="15840"/>
       <w:pgMar w:top="1440" w:right="1800" w:bottom="1440" w:left="1800" w:header="720" w:footer="720" w:gutter="0"/>

</xml_diff>

<commit_message>
resistance and virulence genes
</commit_message>
<xml_diff>
--- a/Final Project Explaination .docx
+++ b/Final Project Explaination .docx
@@ -3,8 +3,6 @@
 <w:document xmlns:wpc="http://schemas.microsoft.com/office/word/2010/wordprocessingCanvas" xmlns:mo="http://schemas.microsoft.com/office/mac/office/2008/main" xmlns:mc="http://schemas.openxmlformats.org/markup-compatibility/2006" xmlns:mv="urn:schemas-microsoft-com:mac:vml" xmlns:o="urn:schemas-microsoft-com:office:office" xmlns:r="http://schemas.openxmlformats.org/officeDocument/2006/relationships" xmlns:m="http://schemas.openxmlformats.org/officeDocument/2006/math" xmlns:v="urn:schemas-microsoft-com:vml" xmlns:wp14="http://schemas.microsoft.com/office/word/2010/wordprocessingDrawing" xmlns:wp="http://schemas.openxmlformats.org/drawingml/2006/wordprocessingDrawing" xmlns:w10="urn:schemas-microsoft-com:office:word" xmlns:w="http://schemas.openxmlformats.org/wordprocessingml/2006/main" xmlns:w14="http://schemas.microsoft.com/office/word/2010/wordml" xmlns:wpg="http://schemas.microsoft.com/office/word/2010/wordprocessingGroup" xmlns:wpi="http://schemas.microsoft.com/office/word/2010/wordprocessingInk" xmlns:wne="http://schemas.microsoft.com/office/word/2006/wordml" xmlns:wps="http://schemas.microsoft.com/office/word/2010/wordprocessingShape" mc:Ignorable="w14 wp14">
   <w:body>
     <w:p>
-      <w:bookmarkStart w:id="0" w:name="_GoBack"/>
-      <w:bookmarkEnd w:id="0"/>
       <w:r>
         <w:t>Intro:</w:t>
       </w:r>
@@ -23,7 +21,19 @@
     </w:p>
     <w:p>
       <w:r>
-        <w:t>Array of genes:</w:t>
+        <w:t>Array</w:t>
+      </w:r>
+      <w:r>
+        <w:t>list</w:t>
+      </w:r>
+      <w:r>
+        <w:t>s</w:t>
+      </w:r>
+      <w:r>
+        <w:t xml:space="preserve"> of int[]</w:t>
+      </w:r>
+      <w:r>
+        <w:t>:</w:t>
       </w:r>
     </w:p>
     <w:p>
@@ -109,7 +119,7 @@
           </w:tcPr>
           <w:p>
             <w:r>
-              <w:t>no</w:t>
+              <w:t>yes</w:t>
             </w:r>
           </w:p>
         </w:tc>
@@ -143,7 +153,15 @@
             <w:tcW w:w="1250" w:type="pct"/>
           </w:tcPr>
           <w:p>
-            <w:r>
+            <w:pPr>
+              <w:rPr>
+                <w:strike/>
+              </w:rPr>
+            </w:pPr>
+            <w:r>
+              <w:rPr>
+                <w:strike/>
+              </w:rPr>
               <w:t>1</w:t>
             </w:r>
           </w:p>
@@ -153,8 +171,16 @@
             <w:tcW w:w="1250" w:type="pct"/>
           </w:tcPr>
           <w:p>
-            <w:r>
-              <w:t>No</w:t>
+            <w:pPr>
+              <w:rPr>
+                <w:strike/>
+              </w:rPr>
+            </w:pPr>
+            <w:r>
+              <w:rPr>
+                <w:strike/>
+              </w:rPr>
+              <w:t>yes</w:t>
             </w:r>
           </w:p>
         </w:tc>
@@ -163,7 +189,15 @@
             <w:tcW w:w="1250" w:type="pct"/>
           </w:tcPr>
           <w:p>
-            <w:r>
+            <w:pPr>
+              <w:rPr>
+                <w:strike/>
+              </w:rPr>
+            </w:pPr>
+            <w:r>
+              <w:rPr>
+                <w:strike/>
+              </w:rPr>
               <w:t>1</w:t>
             </w:r>
           </w:p>
@@ -173,8 +207,22 @@
             <w:tcW w:w="1250" w:type="pct"/>
           </w:tcPr>
           <w:p>
-            <w:r>
+            <w:pPr>
+              <w:rPr>
+                <w:strike/>
+              </w:rPr>
+            </w:pPr>
+            <w:r>
+              <w:rPr>
+                <w:strike/>
+              </w:rPr>
               <w:t>Mutator</w:t>
+            </w:r>
+            <w:r>
+              <w:rPr>
+                <w:strike/>
+              </w:rPr>
+              <w:t>*</w:t>
             </w:r>
           </w:p>
         </w:tc>
@@ -194,84 +242,41 @@
           <w:tcPr>
             <w:tcW w:w="1250" w:type="pct"/>
           </w:tcPr>
-          <w:p/>
+          <w:p>
+            <w:r>
+              <w:t>no</w:t>
+            </w:r>
+          </w:p>
         </w:tc>
         <w:tc>
           <w:tcPr>
             <w:tcW w:w="1250" w:type="pct"/>
           </w:tcPr>
-          <w:p/>
+          <w:p>
+            <w:r>
+              <w:t>n</w:t>
+            </w:r>
+          </w:p>
         </w:tc>
         <w:tc>
           <w:tcPr>
             <w:tcW w:w="1250" w:type="pct"/>
           </w:tcPr>
-          <w:p/>
-        </w:tc>
-      </w:tr>
-      <w:tr>
-        <w:tc>
-          <w:tcPr>
-            <w:tcW w:w="1250" w:type="pct"/>
-          </w:tcPr>
-          <w:p>
-            <w:r>
-              <w:t>3</w:t>
-            </w:r>
-          </w:p>
-        </w:tc>
-        <w:tc>
-          <w:tcPr>
-            <w:tcW w:w="1250" w:type="pct"/>
-          </w:tcPr>
-          <w:p/>
-        </w:tc>
-        <w:tc>
-          <w:tcPr>
-            <w:tcW w:w="1250" w:type="pct"/>
-          </w:tcPr>
-          <w:p/>
-        </w:tc>
-        <w:tc>
-          <w:tcPr>
-            <w:tcW w:w="1250" w:type="pct"/>
-          </w:tcPr>
-          <w:p/>
-        </w:tc>
-      </w:tr>
-      <w:tr>
-        <w:tc>
-          <w:tcPr>
-            <w:tcW w:w="1250" w:type="pct"/>
-          </w:tcPr>
-          <w:p>
-            <w:r>
-              <w:t>4</w:t>
-            </w:r>
-          </w:p>
-        </w:tc>
-        <w:tc>
-          <w:tcPr>
-            <w:tcW w:w="1250" w:type="pct"/>
-          </w:tcPr>
-          <w:p/>
-        </w:tc>
-        <w:tc>
-          <w:tcPr>
-            <w:tcW w:w="1250" w:type="pct"/>
-          </w:tcPr>
-          <w:p/>
-        </w:tc>
-        <w:tc>
-          <w:tcPr>
-            <w:tcW w:w="1250" w:type="pct"/>
-          </w:tcPr>
-          <w:p/>
+          <w:p>
+            <w:r>
+              <w:t>virulence</w:t>
+            </w:r>
+          </w:p>
         </w:tc>
       </w:tr>
     </w:tbl>
     <w:p>
       <w:r>
+        <w:t>*is really the cost of virulence- we’re including it elsewhere</w:t>
+      </w:r>
+    </w:p>
+    <w:p>
+      <w:r>
         <w:t>Other variables:</w:t>
       </w:r>
     </w:p>
@@ -279,6 +284,9 @@
       <w:r>
         <w:tab/>
         <w:t>Cost of virulence</w:t>
+      </w:r>
+      <w:r>
+        <w:t>— max = 1 (reduces fitness by c*numalleles)</w:t>
       </w:r>
     </w:p>
     <w:p/>
@@ -361,7 +369,7 @@
           </w:tcPr>
           <w:p>
             <w:r>
-              <w:t>no</w:t>
+              <w:t>Yes</w:t>
             </w:r>
           </w:p>
         </w:tc>
@@ -403,7 +411,7 @@
           </w:tcPr>
           <w:p>
             <w:r>
-              <w:t>No</w:t>
+              <w:t>yes</w:t>
             </w:r>
           </w:p>
         </w:tc>
@@ -445,17 +453,17 @@
           </w:tcPr>
           <w:p>
             <w:r>
-              <w:t>No</w:t>
-            </w:r>
-          </w:p>
-        </w:tc>
-        <w:tc>
-          <w:tcPr>
-            <w:tcW w:w="2214" w:type="dxa"/>
-          </w:tcPr>
-          <w:p>
-            <w:r>
-              <w:t>1</w:t>
+              <w:t>yes</w:t>
+            </w:r>
+          </w:p>
+        </w:tc>
+        <w:tc>
+          <w:tcPr>
+            <w:tcW w:w="2214" w:type="dxa"/>
+          </w:tcPr>
+          <w:p>
+            <w:r>
+              <w:t>n</w:t>
             </w:r>
           </w:p>
         </w:tc>
@@ -466,6 +474,9 @@
           <w:p>
             <w:r>
               <w:t>Viability</w:t>
+            </w:r>
+            <w:r>
+              <w:t xml:space="preserve"> </w:t>
             </w:r>
           </w:p>
         </w:tc>
@@ -497,143 +508,17 @@
           </w:tcPr>
           <w:p>
             <w:r>
-              <w:t>1</w:t>
-            </w:r>
-          </w:p>
-        </w:tc>
-        <w:tc>
-          <w:tcPr>
-            <w:tcW w:w="2214" w:type="dxa"/>
-          </w:tcPr>
-          <w:p>
-            <w:r>
-              <w:t>Viability</w:t>
-            </w:r>
-          </w:p>
-        </w:tc>
-      </w:tr>
-      <w:tr>
-        <w:tc>
-          <w:tcPr>
-            <w:tcW w:w="2214" w:type="dxa"/>
-          </w:tcPr>
-          <w:p>
-            <w:r>
-              <w:t>4</w:t>
-            </w:r>
-          </w:p>
-        </w:tc>
-        <w:tc>
-          <w:tcPr>
-            <w:tcW w:w="2214" w:type="dxa"/>
-          </w:tcPr>
-          <w:p>
-            <w:r>
-              <w:t>no</w:t>
-            </w:r>
-          </w:p>
-        </w:tc>
-        <w:tc>
-          <w:tcPr>
-            <w:tcW w:w="2214" w:type="dxa"/>
-          </w:tcPr>
-          <w:p>
-            <w:r>
-              <w:t>1</w:t>
-            </w:r>
-          </w:p>
-        </w:tc>
-        <w:tc>
-          <w:tcPr>
-            <w:tcW w:w="2214" w:type="dxa"/>
-          </w:tcPr>
-          <w:p>
-            <w:r>
-              <w:t>Viability</w:t>
-            </w:r>
-          </w:p>
-        </w:tc>
-      </w:tr>
-      <w:tr>
-        <w:tc>
-          <w:tcPr>
-            <w:tcW w:w="2214" w:type="dxa"/>
-          </w:tcPr>
-          <w:p>
-            <w:r>
-              <w:t>5</w:t>
-            </w:r>
-          </w:p>
-        </w:tc>
-        <w:tc>
-          <w:tcPr>
-            <w:tcW w:w="2214" w:type="dxa"/>
-          </w:tcPr>
-          <w:p>
-            <w:r>
-              <w:t>no</w:t>
-            </w:r>
-          </w:p>
-        </w:tc>
-        <w:tc>
-          <w:tcPr>
-            <w:tcW w:w="2214" w:type="dxa"/>
-          </w:tcPr>
-          <w:p>
-            <w:r>
-              <w:t>1</w:t>
-            </w:r>
-          </w:p>
-        </w:tc>
-        <w:tc>
-          <w:tcPr>
-            <w:tcW w:w="2214" w:type="dxa"/>
-          </w:tcPr>
-          <w:p>
-            <w:r>
-              <w:t>Viability</w:t>
-            </w:r>
-          </w:p>
-        </w:tc>
-      </w:tr>
-      <w:tr>
-        <w:tc>
-          <w:tcPr>
-            <w:tcW w:w="2214" w:type="dxa"/>
-          </w:tcPr>
-          <w:p>
-            <w:r>
-              <w:t>6</w:t>
-            </w:r>
-          </w:p>
-        </w:tc>
-        <w:tc>
-          <w:tcPr>
-            <w:tcW w:w="2214" w:type="dxa"/>
-          </w:tcPr>
-          <w:p>
-            <w:r>
-              <w:t>no</w:t>
-            </w:r>
-          </w:p>
-        </w:tc>
-        <w:tc>
-          <w:tcPr>
-            <w:tcW w:w="2214" w:type="dxa"/>
-          </w:tcPr>
-          <w:p>
-            <w:r>
-              <w:t>1</w:t>
-            </w:r>
-          </w:p>
-        </w:tc>
-        <w:tc>
-          <w:tcPr>
-            <w:tcW w:w="2214" w:type="dxa"/>
-          </w:tcPr>
-          <w:p>
-            <w:r>
-              <w:t>Viability</w:t>
+              <w:t>n</w:t>
+            </w:r>
+          </w:p>
+        </w:tc>
+        <w:tc>
+          <w:tcPr>
+            <w:tcW w:w="2214" w:type="dxa"/>
+          </w:tcPr>
+          <w:p>
+            <w:r>
+              <w:t>resistance</w:t>
             </w:r>
           </w:p>
         </w:tc>
@@ -668,11 +553,7 @@
         </w:numPr>
       </w:pPr>
       <w:r>
-        <w:t xml:space="preserve">Interaction model: Parasite must exactly match host genotype to avoid detection and successfully infect the host. In other words, if the genes match, the host can’t tell the difference between itself and the virus, and thus can’t defend itself (matching allele model). Possibly implement gene for gene model, the host will have a resistance gene for a virus’ virulence gene. A virulence gene is required for the virus to infect a host, but if the host has </w:t>
-      </w:r>
-      <w:r>
-        <w:lastRenderedPageBreak/>
-        <w:t>resistance to that, the infection will be unsuccessful. Many genes can build up, but there is a tradeoff for a large number of genes.</w:t>
+        <w:t>Interaction model: Parasite must exactly match host genotype to avoid detection and successfully infect the host. In other words, if the genes match, the host can’t tell the difference between itself and the virus, and thus can’t defend itself (matching allele model). Possibly implement gene for gene model, the host will have a resistance gene for a virus’ virulence gene. A virulence gene is required for the virus to infect a host, but if the host has resistance to that, the infection will be unsuccessful. Many genes can build up, but there is a tradeoff for a large number of genes.</w:t>
       </w:r>
     </w:p>
     <w:p/>
@@ -697,6 +578,7 @@
         </w:numPr>
       </w:pPr>
       <w:r>
+        <w:lastRenderedPageBreak/>
         <w:t>Viability: Affect host fitness only, has no effect on virus. Wild type /deleterious  (initialize at all wild type)</w:t>
       </w:r>
     </w:p>
@@ -714,7 +596,7 @@
         </w:numPr>
       </w:pPr>
       <w:r>
-        <w:t xml:space="preserve">Based off of  </w:t>
+        <w:t xml:space="preserve">Based off of </w:t>
       </w:r>
       <w:r>
         <w:t>Coevolution with viruses drives the evolution of bacterial mutation rates</w:t>
@@ -731,6 +613,22 @@
       <w:r>
         <w:t xml:space="preserve">Plans? </w:t>
       </w:r>
+    </w:p>
+    <w:p>
+      <w:r>
+        <w:t>How does fitness work in practical terms?</w:t>
+      </w:r>
+    </w:p>
+    <w:p>
+      <w:r>
+        <w:tab/>
+        <w:t>Viability affec</w:t>
+      </w:r>
+      <w:r>
+        <w:t>ts how much virus host can hold</w:t>
+      </w:r>
+      <w:bookmarkStart w:id="0" w:name="_GoBack"/>
+      <w:bookmarkEnd w:id="0"/>
     </w:p>
     <w:p>
       <w:r>
@@ -757,22 +655,6 @@
     </w:p>
     <w:p>
       <w:r>
-        <w:t>Virulence/resistance genes</w:t>
-      </w:r>
-    </w:p>
-    <w:p>
-      <w:r>
-        <w:t>How does fitness work in practical terms?</w:t>
-      </w:r>
-    </w:p>
-    <w:p>
-      <w:r>
-        <w:tab/>
-        <w:t>Viability affects how much virus host can hold</w:t>
-      </w:r>
-    </w:p>
-    <w:p>
-      <w:r>
         <w:t>Virus replication/mutation</w:t>
       </w:r>
     </w:p>
@@ -793,25 +675,48 @@
       </w:r>
     </w:p>
     <w:p/>
+    <w:p>
+      <w:r>
+        <w:t>-------------</w:t>
+      </w:r>
+    </w:p>
+    <w:p>
+      <w:r>
+        <w:t>Crossover—not sure it’s a thing? Probably not going to implement because there’s not really a viral analogue</w:t>
+      </w:r>
+      <w:r>
+        <w:t xml:space="preserve"> *paper specifies asexual reproduction</w:t>
+      </w:r>
+    </w:p>
     <w:p/>
     <w:p>
       <w:r>
-        <w:t>Crossover—not sure it’s a thing? Probably not going to implement because there’s not really a viral analogue</w:t>
+        <w:t xml:space="preserve">If we have time- dynamic populations/LV competition model </w:t>
+      </w:r>
+    </w:p>
+    <w:p>
+      <w:pPr>
+        <w:pBdr>
+          <w:bottom w:val="single" w:sz="6" w:space="1" w:color="auto"/>
+        </w:pBdr>
+      </w:pPr>
+      <w:r>
+        <w:t>Other interaction model</w:t>
+      </w:r>
+    </w:p>
+    <w:p>
+      <w:r>
+        <w:t>bacteria pop = 100 x virus pop</w:t>
       </w:r>
     </w:p>
     <w:p/>
     <w:p>
-      <w:r>
-        <w:t xml:space="preserve">If we have time- dynamic populations/LV competition model </w:t>
-      </w:r>
-    </w:p>
-    <w:p>
-      <w:r>
-        <w:t>Other interaction model</w:t>
-      </w:r>
-    </w:p>
-    <w:p/>
-    <w:p/>
+      <w:pPr>
+        <w:rPr>
+          <w:b/>
+        </w:rPr>
+      </w:pPr>
+    </w:p>
     <w:p/>
     <w:sectPr>
       <w:pgSz w:w="12240" w:h="15840"/>
@@ -1161,6 +1066,92 @@
       <w:contextualSpacing/>
     </w:pPr>
   </w:style>
+  <w:style w:type="character" w:styleId="CommentReference">
+    <w:name w:val="annotation reference"/>
+    <w:basedOn w:val="DefaultParagraphFont"/>
+    <w:uiPriority w:val="99"/>
+    <w:semiHidden/>
+    <w:unhideWhenUsed/>
+    <w:rsid w:val="00460BDE"/>
+    <w:rPr>
+      <w:sz w:val="18"/>
+      <w:szCs w:val="18"/>
+    </w:rPr>
+  </w:style>
+  <w:style w:type="paragraph" w:styleId="CommentText">
+    <w:name w:val="annotation text"/>
+    <w:basedOn w:val="Normal"/>
+    <w:link w:val="CommentTextChar"/>
+    <w:uiPriority w:val="99"/>
+    <w:semiHidden/>
+    <w:unhideWhenUsed/>
+    <w:rsid w:val="00460BDE"/>
+  </w:style>
+  <w:style w:type="character" w:customStyle="1" w:styleId="CommentTextChar">
+    <w:name w:val="Comment Text Char"/>
+    <w:basedOn w:val="DefaultParagraphFont"/>
+    <w:link w:val="CommentText"/>
+    <w:uiPriority w:val="99"/>
+    <w:semiHidden/>
+    <w:rsid w:val="00460BDE"/>
+  </w:style>
+  <w:style w:type="paragraph" w:styleId="CommentSubject">
+    <w:name w:val="annotation subject"/>
+    <w:basedOn w:val="CommentText"/>
+    <w:next w:val="CommentText"/>
+    <w:link w:val="CommentSubjectChar"/>
+    <w:uiPriority w:val="99"/>
+    <w:semiHidden/>
+    <w:unhideWhenUsed/>
+    <w:rsid w:val="00460BDE"/>
+    <w:rPr>
+      <w:b/>
+      <w:bCs/>
+      <w:sz w:val="20"/>
+      <w:szCs w:val="20"/>
+    </w:rPr>
+  </w:style>
+  <w:style w:type="character" w:customStyle="1" w:styleId="CommentSubjectChar">
+    <w:name w:val="Comment Subject Char"/>
+    <w:basedOn w:val="CommentTextChar"/>
+    <w:link w:val="CommentSubject"/>
+    <w:uiPriority w:val="99"/>
+    <w:semiHidden/>
+    <w:rsid w:val="00460BDE"/>
+    <w:rPr>
+      <w:b/>
+      <w:bCs/>
+      <w:sz w:val="20"/>
+      <w:szCs w:val="20"/>
+    </w:rPr>
+  </w:style>
+  <w:style w:type="paragraph" w:styleId="BalloonText">
+    <w:name w:val="Balloon Text"/>
+    <w:basedOn w:val="Normal"/>
+    <w:link w:val="BalloonTextChar"/>
+    <w:uiPriority w:val="99"/>
+    <w:semiHidden/>
+    <w:unhideWhenUsed/>
+    <w:rsid w:val="00460BDE"/>
+    <w:rPr>
+      <w:rFonts w:ascii="Lucida Grande" w:hAnsi="Lucida Grande"/>
+      <w:sz w:val="18"/>
+      <w:szCs w:val="18"/>
+    </w:rPr>
+  </w:style>
+  <w:style w:type="character" w:customStyle="1" w:styleId="BalloonTextChar">
+    <w:name w:val="Balloon Text Char"/>
+    <w:basedOn w:val="DefaultParagraphFont"/>
+    <w:link w:val="BalloonText"/>
+    <w:uiPriority w:val="99"/>
+    <w:semiHidden/>
+    <w:rsid w:val="00460BDE"/>
+    <w:rPr>
+      <w:rFonts w:ascii="Lucida Grande" w:hAnsi="Lucida Grande"/>
+      <w:sz w:val="18"/>
+      <w:szCs w:val="18"/>
+    </w:rPr>
+  </w:style>
 </w:styles>
 </file>
 
@@ -1380,6 +1371,92 @@
       <w:ind w:left="720"/>
       <w:contextualSpacing/>
     </w:pPr>
+  </w:style>
+  <w:style w:type="character" w:styleId="CommentReference">
+    <w:name w:val="annotation reference"/>
+    <w:basedOn w:val="DefaultParagraphFont"/>
+    <w:uiPriority w:val="99"/>
+    <w:semiHidden/>
+    <w:unhideWhenUsed/>
+    <w:rsid w:val="00460BDE"/>
+    <w:rPr>
+      <w:sz w:val="18"/>
+      <w:szCs w:val="18"/>
+    </w:rPr>
+  </w:style>
+  <w:style w:type="paragraph" w:styleId="CommentText">
+    <w:name w:val="annotation text"/>
+    <w:basedOn w:val="Normal"/>
+    <w:link w:val="CommentTextChar"/>
+    <w:uiPriority w:val="99"/>
+    <w:semiHidden/>
+    <w:unhideWhenUsed/>
+    <w:rsid w:val="00460BDE"/>
+  </w:style>
+  <w:style w:type="character" w:customStyle="1" w:styleId="CommentTextChar">
+    <w:name w:val="Comment Text Char"/>
+    <w:basedOn w:val="DefaultParagraphFont"/>
+    <w:link w:val="CommentText"/>
+    <w:uiPriority w:val="99"/>
+    <w:semiHidden/>
+    <w:rsid w:val="00460BDE"/>
+  </w:style>
+  <w:style w:type="paragraph" w:styleId="CommentSubject">
+    <w:name w:val="annotation subject"/>
+    <w:basedOn w:val="CommentText"/>
+    <w:next w:val="CommentText"/>
+    <w:link w:val="CommentSubjectChar"/>
+    <w:uiPriority w:val="99"/>
+    <w:semiHidden/>
+    <w:unhideWhenUsed/>
+    <w:rsid w:val="00460BDE"/>
+    <w:rPr>
+      <w:b/>
+      <w:bCs/>
+      <w:sz w:val="20"/>
+      <w:szCs w:val="20"/>
+    </w:rPr>
+  </w:style>
+  <w:style w:type="character" w:customStyle="1" w:styleId="CommentSubjectChar">
+    <w:name w:val="Comment Subject Char"/>
+    <w:basedOn w:val="CommentTextChar"/>
+    <w:link w:val="CommentSubject"/>
+    <w:uiPriority w:val="99"/>
+    <w:semiHidden/>
+    <w:rsid w:val="00460BDE"/>
+    <w:rPr>
+      <w:b/>
+      <w:bCs/>
+      <w:sz w:val="20"/>
+      <w:szCs w:val="20"/>
+    </w:rPr>
+  </w:style>
+  <w:style w:type="paragraph" w:styleId="BalloonText">
+    <w:name w:val="Balloon Text"/>
+    <w:basedOn w:val="Normal"/>
+    <w:link w:val="BalloonTextChar"/>
+    <w:uiPriority w:val="99"/>
+    <w:semiHidden/>
+    <w:unhideWhenUsed/>
+    <w:rsid w:val="00460BDE"/>
+    <w:rPr>
+      <w:rFonts w:ascii="Lucida Grande" w:hAnsi="Lucida Grande"/>
+      <w:sz w:val="18"/>
+      <w:szCs w:val="18"/>
+    </w:rPr>
+  </w:style>
+  <w:style w:type="character" w:customStyle="1" w:styleId="BalloonTextChar">
+    <w:name w:val="Balloon Text Char"/>
+    <w:basedOn w:val="DefaultParagraphFont"/>
+    <w:link w:val="BalloonText"/>
+    <w:uiPriority w:val="99"/>
+    <w:semiHidden/>
+    <w:rsid w:val="00460BDE"/>
+    <w:rPr>
+      <w:rFonts w:ascii="Lucida Grande" w:hAnsi="Lucida Grande"/>
+      <w:sz w:val="18"/>
+      <w:szCs w:val="18"/>
+    </w:rPr>
   </w:style>
 </w:styles>
 </file>

</xml_diff>